<commit_message>
Separate services page and headers and footers
</commit_message>
<xml_diff>
--- a/Roy_Alleyne_Resume/Roy_Alleyne_Resume/RoysResume2025.docx
+++ b/Roy_Alleyne_Resume/Roy_Alleyne_Resume/RoysResume2025.docx
@@ -209,6 +209,12 @@
         </w:rPr>
         <w:t>| Virus Removal | Customer Service | AI ML | IBM Watson |</w:t>
       </w:r>
+      <w:r>
+        <w:rPr>
+          <w:rFonts w:ascii="Aptos" w:eastAsia="Aptos" w:hAnsi="Aptos" w:cs="Aptos"/>
+        </w:rPr>
+        <w:t xml:space="preserve"> Lambda | </w:t>
+      </w:r>
     </w:p>
     <w:p>
       <w:pPr>
@@ -462,6 +468,38 @@
           <w:rFonts w:ascii="Aptos" w:eastAsia="Aptos" w:hAnsi="Aptos" w:cs="Aptos"/>
         </w:rPr>
         <w:t xml:space="preserve"> Access Client with Kerberos SSO, reducing tickets by 40%</w:t>
+      </w:r>
+    </w:p>
+    <w:p>
+      <w:pPr>
+        <w:numPr>
+          <w:ilvl w:val="0"/>
+          <w:numId w:val="3"/>
+        </w:numPr>
+        <w:spacing w:line="240" w:lineRule="auto"/>
+        <w:rPr>
+          <w:rFonts w:ascii="Noto Sans Symbols" w:eastAsia="Noto Sans Symbols" w:hAnsi="Noto Sans Symbols" w:cs="Noto Sans Symbols"/>
+        </w:rPr>
+      </w:pPr>
+      <w:r>
+        <w:rPr>
+          <w:rFonts w:ascii="Noto Sans Symbols" w:eastAsia="Noto Sans Symbols" w:hAnsi="Noto Sans Symbols" w:cs="Noto Sans Symbols"/>
+        </w:rPr>
+        <w:t xml:space="preserve">Created Self Signed TLS/SSL certificates for all production and development </w:t>
+      </w:r>
+      <w:proofErr w:type="spellStart"/>
+      <w:r>
+        <w:rPr>
+          <w:rFonts w:ascii="Noto Sans Symbols" w:eastAsia="Noto Sans Symbols" w:hAnsi="Noto Sans Symbols" w:cs="Noto Sans Symbols"/>
+        </w:rPr>
+        <w:t>lpars</w:t>
+      </w:r>
+      <w:proofErr w:type="spellEnd"/>
+      <w:r>
+        <w:rPr>
+          <w:rFonts w:ascii="Noto Sans Symbols" w:eastAsia="Noto Sans Symbols" w:hAnsi="Noto Sans Symbols" w:cs="Noto Sans Symbols"/>
+        </w:rPr>
+        <w:t>.</w:t>
       </w:r>
     </w:p>
     <w:p>
@@ -738,7 +776,19 @@
         <w:rPr>
           <w:rFonts w:ascii="Aptos" w:eastAsia="Aptos" w:hAnsi="Aptos" w:cs="Aptos"/>
         </w:rPr>
-        <w:t xml:space="preserve"> – Built using VS Code, GitHub, and Git Bash with CI/CD via AWS Amplify &amp; Route 53</w:t>
+        <w:t xml:space="preserve"> – Built using VS Code, </w:t>
+      </w:r>
+      <w:r>
+        <w:rPr>
+          <w:rFonts w:ascii="Aptos" w:eastAsia="Aptos" w:hAnsi="Aptos" w:cs="Aptos"/>
+        </w:rPr>
+        <w:t xml:space="preserve">Lamba, </w:t>
+      </w:r>
+      <w:r>
+        <w:rPr>
+          <w:rFonts w:ascii="Aptos" w:eastAsia="Aptos" w:hAnsi="Aptos" w:cs="Aptos"/>
+        </w:rPr>
+        <w:t>GitHub, and Git Bash with CI/CD via AWS Amplify &amp; Route 53</w:t>
       </w:r>
       <w:r>
         <w:rPr>
@@ -802,6 +852,7 @@
           <w:rFonts w:ascii="Aptos" w:eastAsia="Aptos" w:hAnsi="Aptos" w:cs="Aptos"/>
           <w:b/>
         </w:rPr>
+        <w:lastRenderedPageBreak/>
         <w:t>IBM AI Engineering Capstone</w:t>
       </w:r>
       <w:r>

</xml_diff>